<commit_message>
Updated room.room to room.name
</commit_message>
<xml_diff>
--- a/BSC Room Booking Web Application Requirements.docx
+++ b/BSC Room Booking Web Application Requirements.docx
@@ -248,15 +248,7 @@
         <w:t>Frequency:</w:t>
       </w:r>
       <w:r>
-        <w:t xml:space="preserve"> Default set to “</w:t>
-      </w:r>
-      <w:proofErr w:type="gramStart"/>
-      <w:r>
-        <w:t>single-use</w:t>
-      </w:r>
-      <w:proofErr w:type="gramEnd"/>
-      <w:r>
-        <w:t>,” but allow options for recurring events (daily, weekly, monthly).</w:t>
+        <w:t xml:space="preserve"> Default set to “single-use,” but allow options for recurring events (daily, weekly, monthly).</w:t>
       </w:r>
     </w:p>
     <w:p>
@@ -1061,22 +1053,9 @@
           <w:numId w:val="11"/>
         </w:numPr>
       </w:pPr>
-      <w:proofErr w:type="spellStart"/>
       <w:r>
         <w:lastRenderedPageBreak/>
-        <w:t>start_date</w:t>
-      </w:r>
-      <w:proofErr w:type="spellEnd"/>
-      <w:r>
-        <w:t xml:space="preserve"> (dd MM </w:t>
-      </w:r>
-      <w:proofErr w:type="spellStart"/>
-      <w:r>
-        <w:t>yy</w:t>
-      </w:r>
-      <w:proofErr w:type="spellEnd"/>
-      <w:r>
-        <w:t>)</w:t>
+        <w:t>start_date (dd MM yy)</w:t>
       </w:r>
     </w:p>
     <w:p>
@@ -1086,21 +1065,8 @@
           <w:numId w:val="11"/>
         </w:numPr>
       </w:pPr>
-      <w:proofErr w:type="spellStart"/>
-      <w:r>
-        <w:t>start_time</w:t>
-      </w:r>
-      <w:proofErr w:type="spellEnd"/>
-      <w:r>
-        <w:t xml:space="preserve"> (</w:t>
-      </w:r>
-      <w:proofErr w:type="spellStart"/>
-      <w:r>
-        <w:t>hh:mm</w:t>
-      </w:r>
-      <w:proofErr w:type="spellEnd"/>
-      <w:r>
-        <w:t>)</w:t>
+      <w:r>
+        <w:t>start_time (hh:mm)</w:t>
       </w:r>
     </w:p>
     <w:p>
@@ -1110,21 +1076,8 @@
           <w:numId w:val="11"/>
         </w:numPr>
       </w:pPr>
-      <w:proofErr w:type="spellStart"/>
-      <w:r>
-        <w:t>end_date</w:t>
-      </w:r>
-      <w:proofErr w:type="spellEnd"/>
-      <w:r>
-        <w:t xml:space="preserve"> (dd MM </w:t>
-      </w:r>
-      <w:proofErr w:type="spellStart"/>
-      <w:r>
-        <w:t>yy</w:t>
-      </w:r>
-      <w:proofErr w:type="spellEnd"/>
-      <w:r>
-        <w:t>)</w:t>
+      <w:r>
+        <w:t>end_date (dd MM yy)</w:t>
       </w:r>
     </w:p>
     <w:p>
@@ -1134,21 +1087,8 @@
           <w:numId w:val="11"/>
         </w:numPr>
       </w:pPr>
-      <w:proofErr w:type="spellStart"/>
-      <w:r>
-        <w:t>end_time</w:t>
-      </w:r>
-      <w:proofErr w:type="spellEnd"/>
-      <w:r>
-        <w:t xml:space="preserve"> (</w:t>
-      </w:r>
-      <w:proofErr w:type="spellStart"/>
-      <w:r>
-        <w:t>hh:mm</w:t>
-      </w:r>
-      <w:proofErr w:type="spellEnd"/>
-      <w:r>
-        <w:t>)</w:t>
+      <w:r>
+        <w:t>end_time (hh:mm)</w:t>
       </w:r>
     </w:p>
     <w:p>
@@ -1159,15 +1099,7 @@
         </w:numPr>
       </w:pPr>
       <w:r>
-        <w:t>frequency (string) [</w:t>
-      </w:r>
-      <w:proofErr w:type="gramStart"/>
-      <w:r>
-        <w:t>single-use</w:t>
-      </w:r>
-      <w:proofErr w:type="gramEnd"/>
-      <w:r>
-        <w:t>, daily, weekly, nth week, monthly]</w:t>
+        <w:t>frequency (string) [single-use, daily, weekly, nth week, monthly]</w:t>
       </w:r>
     </w:p>
     <w:p>
@@ -1177,13 +1109,8 @@
           <w:numId w:val="11"/>
         </w:numPr>
       </w:pPr>
-      <w:proofErr w:type="spellStart"/>
-      <w:r>
-        <w:t>frequency_start</w:t>
-      </w:r>
-      <w:proofErr w:type="spellEnd"/>
-      <w:r>
-        <w:t xml:space="preserve"> (datetime)</w:t>
+      <w:r>
+        <w:t>frequency_start (datetime)</w:t>
       </w:r>
     </w:p>
     <w:p>
@@ -1193,13 +1120,8 @@
           <w:numId w:val="11"/>
         </w:numPr>
       </w:pPr>
-      <w:proofErr w:type="spellStart"/>
-      <w:r>
-        <w:t>frequency_end</w:t>
-      </w:r>
-      <w:proofErr w:type="spellEnd"/>
-      <w:r>
-        <w:t xml:space="preserve"> (datetime)</w:t>
+      <w:r>
+        <w:t>frequency_end (datetime)</w:t>
       </w:r>
     </w:p>
     <w:p>
@@ -1247,7 +1169,10 @@
         </w:numPr>
       </w:pPr>
       <w:r>
-        <w:t>room (unique string)</w:t>
+        <w:t>name</w:t>
+      </w:r>
+      <w:r>
+        <w:t xml:space="preserve"> (unique string)</w:t>
       </w:r>
     </w:p>
     <w:p>

</xml_diff>